<commit_message>
New results for smote
Also deleted drafts of paper that were old or only outlines
</commit_message>
<xml_diff>
--- a/Reports/ForberThesis.docx
+++ b/Reports/ForberThesis.docx
@@ -1742,7 +1742,17 @@
           <w:sz w:val="22"/>
           <w:szCs w:val="22"/>
         </w:rPr>
-        <w:t xml:space="preserve">35 </w:t>
+        <w:t>34</w:t>
+      </w:r>
+      <w:bookmarkStart w:id="4" w:name="_GoBack"/>
+      <w:bookmarkEnd w:id="4"/>
+      <w:r>
+        <w:rPr>
+          <w:rFonts w:ascii="Times New Roman" w:hAnsi="Times New Roman" w:cs="Times New Roman"/>
+          <w:sz w:val="22"/>
+          <w:szCs w:val="22"/>
+        </w:rPr>
+        <w:t xml:space="preserve"> </w:t>
       </w:r>
       <w:r>
         <w:rPr>
@@ -1792,8 +1802,8 @@
         </w:rPr>
         <w:t xml:space="preserve">, gender, history of chronic pain, </w:t>
       </w:r>
-      <w:commentRangeStart w:id="4"/>
       <w:commentRangeStart w:id="5"/>
+      <w:commentRangeStart w:id="6"/>
       <w:r>
         <w:rPr>
           <w:rFonts w:ascii="Times New Roman" w:hAnsi="Times New Roman" w:cs="Times New Roman"/>
@@ -1802,7 +1812,7 @@
         </w:rPr>
         <w:t>…</w:t>
       </w:r>
-      <w:commentRangeEnd w:id="4"/>
+      <w:commentRangeEnd w:id="5"/>
       <w:r>
         <w:rPr>
           <w:rStyle w:val="CommentReference"/>
@@ -1810,14 +1820,14 @@
           <w:sz w:val="22"/>
           <w:szCs w:val="22"/>
         </w:rPr>
-        <w:commentReference w:id="4"/>
-      </w:r>
-      <w:commentRangeEnd w:id="5"/>
+        <w:commentReference w:id="5"/>
+      </w:r>
+      <w:commentRangeEnd w:id="6"/>
       <w:r>
         <w:rPr>
           <w:rStyle w:val="CommentReference"/>
         </w:rPr>
-        <w:commentReference w:id="5"/>
+        <w:commentReference w:id="6"/>
       </w:r>
       <w:r>
         <w:rPr>
@@ -15383,48 +15393,56 @@
           <w:sz w:val="22"/>
           <w:szCs w:val="22"/>
         </w:rPr>
+        <w:t xml:space="preserve">sensitivity and vice versa. </w:t>
+      </w:r>
+      <w:r>
+        <w:rPr>
+          <w:rFonts w:ascii="Times New Roman" w:hAnsi="Times New Roman" w:cs="Times New Roman"/>
+          <w:sz w:val="22"/>
+          <w:szCs w:val="22"/>
+        </w:rPr>
+        <w:t xml:space="preserve">In a </w:t>
+      </w:r>
+      <w:r>
+        <w:rPr>
+          <w:rFonts w:ascii="Times New Roman" w:hAnsi="Times New Roman" w:cs="Times New Roman"/>
+          <w:sz w:val="22"/>
+          <w:szCs w:val="22"/>
+        </w:rPr>
+        <w:t xml:space="preserve">situation </w:t>
+      </w:r>
+      <w:r>
+        <w:rPr>
+          <w:rFonts w:ascii="Times New Roman" w:hAnsi="Times New Roman" w:cs="Times New Roman"/>
+          <w:sz w:val="22"/>
+          <w:szCs w:val="22"/>
+        </w:rPr>
+        <w:t>where</w:t>
+      </w:r>
+      <w:r>
+        <w:rPr>
+          <w:rFonts w:ascii="Times New Roman" w:hAnsi="Times New Roman" w:cs="Times New Roman"/>
+          <w:sz w:val="22"/>
+          <w:szCs w:val="22"/>
+        </w:rPr>
+        <w:t xml:space="preserve"> the costs are known, </w:t>
+      </w:r>
+      <w:r>
+        <w:rPr>
+          <w:rFonts w:ascii="Times New Roman" w:hAnsi="Times New Roman" w:cs="Times New Roman"/>
+          <w:sz w:val="22"/>
+          <w:szCs w:val="22"/>
+        </w:rPr>
+        <w:t xml:space="preserve">these approaches can be useful but </w:t>
+      </w:r>
+      <w:r>
+        <w:rPr>
+          <w:rFonts w:ascii="Times New Roman" w:hAnsi="Times New Roman" w:cs="Times New Roman"/>
+          <w:sz w:val="22"/>
+          <w:szCs w:val="22"/>
+        </w:rPr>
         <w:lastRenderedPageBreak/>
-        <w:t xml:space="preserve">sensitivity and vice versa. </w:t>
-      </w:r>
-      <w:r>
-        <w:rPr>
-          <w:rFonts w:ascii="Times New Roman" w:hAnsi="Times New Roman" w:cs="Times New Roman"/>
-          <w:sz w:val="22"/>
-          <w:szCs w:val="22"/>
-        </w:rPr>
-        <w:t xml:space="preserve">In a </w:t>
-      </w:r>
-      <w:r>
-        <w:rPr>
-          <w:rFonts w:ascii="Times New Roman" w:hAnsi="Times New Roman" w:cs="Times New Roman"/>
-          <w:sz w:val="22"/>
-          <w:szCs w:val="22"/>
-        </w:rPr>
-        <w:t xml:space="preserve">situation </w:t>
-      </w:r>
-      <w:r>
-        <w:rPr>
-          <w:rFonts w:ascii="Times New Roman" w:hAnsi="Times New Roman" w:cs="Times New Roman"/>
-          <w:sz w:val="22"/>
-          <w:szCs w:val="22"/>
-        </w:rPr>
-        <w:t>where</w:t>
-      </w:r>
-      <w:r>
-        <w:rPr>
-          <w:rFonts w:ascii="Times New Roman" w:hAnsi="Times New Roman" w:cs="Times New Roman"/>
-          <w:sz w:val="22"/>
-          <w:szCs w:val="22"/>
-        </w:rPr>
-        <w:t xml:space="preserve"> the costs are known, </w:t>
-      </w:r>
-      <w:r>
-        <w:rPr>
-          <w:rFonts w:ascii="Times New Roman" w:hAnsi="Times New Roman" w:cs="Times New Roman"/>
-          <w:sz w:val="22"/>
-          <w:szCs w:val="22"/>
-        </w:rPr>
-        <w:t>these approaches can be useful but may need adapting to each circumstance.</w:t>
+        <w:t>may need adapting to each circumstance.</w:t>
       </w:r>
       <w:r>
         <w:rPr>
@@ -15555,8 +15573,6 @@
           <w:szCs w:val="22"/>
         </w:rPr>
       </w:pPr>
-      <w:bookmarkStart w:id="6" w:name="_GoBack"/>
-      <w:bookmarkEnd w:id="6"/>
     </w:p>
     <w:p>
       <w:pPr>
@@ -16019,7 +16035,7 @@
       </w:r>
     </w:p>
   </w:comment>
-  <w:comment w:id="4" w:author="Colborn, Kathryn" w:date="2018-03-02T13:20:00Z" w:initials="CK">
+  <w:comment w:id="5" w:author="Colborn, Kathryn" w:date="2018-03-02T13:20:00Z" w:initials="CK">
     <w:p>
       <w:pPr>
         <w:pStyle w:val="CommentText"/>
@@ -16035,7 +16051,7 @@
       </w:r>
     </w:p>
   </w:comment>
-  <w:comment w:id="5" w:author="Alyssa Forber" w:date="2018-03-11T21:08:00Z" w:initials="AF">
+  <w:comment w:id="6" w:author="Alyssa Forber" w:date="2018-03-11T21:08:00Z" w:initials="AF">
     <w:p>
       <w:pPr>
         <w:pStyle w:val="CommentText"/>
@@ -17435,7 +17451,7 @@
   <a:extraClrSchemeLst/>
   <a:extLst>
     <a:ext uri="{05A4C25C-085E-4340-85A3-A5531E510DB2}">
-      <thm15:themeFamily xmlns:thm15="http://schemas.microsoft.com/office/thememl/2012/main" xmlns="" name="Office Theme" id="{62F939B6-93AF-4DB8-9C6B-D6C7DFDC589F}" vid="{4A3C46E8-61CC-4603-A589-7422A47A8E4A}"/>
+      <thm15:themeFamily xmlns="" xmlns:thm15="http://schemas.microsoft.com/office/thememl/2012/main" name="Office Theme" id="{62F939B6-93AF-4DB8-9C6B-D6C7DFDC589F}" vid="{4A3C46E8-61CC-4603-A589-7422A47A8E4A}"/>
     </a:ext>
   </a:extLst>
 </a:theme>

</xml_diff>

<commit_message>
Added some new thoughts to discussion
</commit_message>
<xml_diff>
--- a/Reports/ForberThesis.docx
+++ b/Reports/ForberThesis.docx
@@ -50,6 +50,7 @@
         </w:rPr>
         <w:t>1</w:t>
       </w:r>
+      <w:proofErr w:type="gramStart"/>
       <w:r>
         <w:rPr>
           <w:rFonts w:ascii="Times New Roman" w:hAnsi="Times New Roman" w:cs="Times New Roman"/>
@@ -59,6 +60,7 @@
         </w:rPr>
         <w:t>,2</w:t>
       </w:r>
+      <w:proofErr w:type="gramEnd"/>
       <w:r>
         <w:rPr>
           <w:rFonts w:ascii="Times New Roman" w:hAnsi="Times New Roman" w:cs="Times New Roman"/>
@@ -542,7 +544,25 @@
           <w:sz w:val="22"/>
           <w:szCs w:val="22"/>
         </w:rPr>
-        <w:t xml:space="preserve"> As usual, no single method always performs the best when predicting on a hold-out set (CITE). However, all methods achieve the goal of increasing sensitivity (if we assume the minority class is the positive outcome class), which is of course very poor if the imbalance is ignored. </w:t>
+        <w:t xml:space="preserve"> As usual, no single method always performs the best when predicting on a </w:t>
+      </w:r>
+      <w:proofErr w:type="gramStart"/>
+      <w:r>
+        <w:rPr>
+          <w:rFonts w:ascii="Times New Roman" w:hAnsi="Times New Roman" w:cs="Times New Roman"/>
+          <w:sz w:val="22"/>
+          <w:szCs w:val="22"/>
+        </w:rPr>
+        <w:t>hold-out</w:t>
+      </w:r>
+      <w:proofErr w:type="gramEnd"/>
+      <w:r>
+        <w:rPr>
+          <w:rFonts w:ascii="Times New Roman" w:hAnsi="Times New Roman" w:cs="Times New Roman"/>
+          <w:sz w:val="22"/>
+          <w:szCs w:val="22"/>
+        </w:rPr>
+        <w:t xml:space="preserve"> set (CITE). However, all methods achieve the goal of increasing sensitivity (if we assume the minority class is the positive outcome class), which is of course very poor if the imbalance is ignored. </w:t>
       </w:r>
     </w:p>
     <w:p>
@@ -676,7 +696,25 @@
           <w:sz w:val="22"/>
           <w:szCs w:val="22"/>
         </w:rPr>
-        <w:t xml:space="preserve"> sampling techniques to ROC analysis for handling imbalanced data (CITE: Maloof, 2003). </w:t>
+        <w:t xml:space="preserve"> sampling techniques to ROC analysis for handling imbalanced data (CITE: </w:t>
+      </w:r>
+      <w:proofErr w:type="spellStart"/>
+      <w:r>
+        <w:rPr>
+          <w:rFonts w:ascii="Times New Roman" w:hAnsi="Times New Roman" w:cs="Times New Roman"/>
+          <w:sz w:val="22"/>
+          <w:szCs w:val="22"/>
+        </w:rPr>
+        <w:t>Maloof</w:t>
+      </w:r>
+      <w:proofErr w:type="spellEnd"/>
+      <w:r>
+        <w:rPr>
+          <w:rFonts w:ascii="Times New Roman" w:hAnsi="Times New Roman" w:cs="Times New Roman"/>
+          <w:sz w:val="22"/>
+          <w:szCs w:val="22"/>
+        </w:rPr>
+        <w:t xml:space="preserve">, 2003). </w:t>
       </w:r>
       <w:r>
         <w:rPr>
@@ -700,7 +738,25 @@
           <w:sz w:val="22"/>
           <w:szCs w:val="22"/>
         </w:rPr>
-        <w:t>various machine learning algorithms</w:t>
+        <w:t xml:space="preserve">various </w:t>
+      </w:r>
+      <w:proofErr w:type="gramStart"/>
+      <w:r>
+        <w:rPr>
+          <w:rFonts w:ascii="Times New Roman" w:hAnsi="Times New Roman" w:cs="Times New Roman"/>
+          <w:sz w:val="22"/>
+          <w:szCs w:val="22"/>
+        </w:rPr>
+        <w:t>machine learning</w:t>
+      </w:r>
+      <w:proofErr w:type="gramEnd"/>
+      <w:r>
+        <w:rPr>
+          <w:rFonts w:ascii="Times New Roman" w:hAnsi="Times New Roman" w:cs="Times New Roman"/>
+          <w:sz w:val="22"/>
+          <w:szCs w:val="22"/>
+        </w:rPr>
+        <w:t xml:space="preserve"> algorithms</w:t>
       </w:r>
       <w:r>
         <w:rPr>
@@ -716,15 +772,33 @@
           <w:sz w:val="22"/>
           <w:szCs w:val="22"/>
         </w:rPr>
-        <w:t>. Similar to what Brei</w:t>
-      </w:r>
-      <w:r>
-        <w:rPr>
-          <w:rFonts w:ascii="Times New Roman" w:hAnsi="Times New Roman" w:cs="Times New Roman"/>
-          <w:sz w:val="22"/>
-          <w:szCs w:val="22"/>
-        </w:rPr>
-        <w:t xml:space="preserve">man found in 1984 (CITE), </w:t>
+        <w:t xml:space="preserve">. Similar to what </w:t>
+      </w:r>
+      <w:proofErr w:type="spellStart"/>
+      <w:r>
+        <w:rPr>
+          <w:rFonts w:ascii="Times New Roman" w:hAnsi="Times New Roman" w:cs="Times New Roman"/>
+          <w:sz w:val="22"/>
+          <w:szCs w:val="22"/>
+        </w:rPr>
+        <w:t>Brei</w:t>
+      </w:r>
+      <w:r>
+        <w:rPr>
+          <w:rFonts w:ascii="Times New Roman" w:hAnsi="Times New Roman" w:cs="Times New Roman"/>
+          <w:sz w:val="22"/>
+          <w:szCs w:val="22"/>
+        </w:rPr>
+        <w:t>man</w:t>
+      </w:r>
+      <w:proofErr w:type="spellEnd"/>
+      <w:r>
+        <w:rPr>
+          <w:rFonts w:ascii="Times New Roman" w:hAnsi="Times New Roman" w:cs="Times New Roman"/>
+          <w:sz w:val="22"/>
+          <w:szCs w:val="22"/>
+        </w:rPr>
+        <w:t xml:space="preserve"> found in 1984 (CITE), </w:t>
       </w:r>
       <w:r>
         <w:rPr>
@@ -1086,7 +1160,25 @@
           <w:sz w:val="22"/>
           <w:szCs w:val="22"/>
         </w:rPr>
-        <w:t>The data were first split into training and test sets, with approximately 2/3 of the data used for the training set and 1/3 held out for testing. A temporal split was used, where the training data consisted of earlier data and the test set were later, according to calendar time. G</w:t>
+        <w:t xml:space="preserve">The data were first split into training and test sets, with approximately 2/3 of the data used for the training set and 1/3 held out for testing. A temporal split was </w:t>
+      </w:r>
+      <w:proofErr w:type="gramStart"/>
+      <w:r>
+        <w:rPr>
+          <w:rFonts w:ascii="Times New Roman" w:hAnsi="Times New Roman" w:cs="Times New Roman"/>
+          <w:sz w:val="22"/>
+          <w:szCs w:val="22"/>
+        </w:rPr>
+        <w:t>used,</w:t>
+      </w:r>
+      <w:proofErr w:type="gramEnd"/>
+      <w:r>
+        <w:rPr>
+          <w:rFonts w:ascii="Times New Roman" w:hAnsi="Times New Roman" w:cs="Times New Roman"/>
+          <w:sz w:val="22"/>
+          <w:szCs w:val="22"/>
+        </w:rPr>
+        <w:t xml:space="preserve"> where the training data consisted of earlier data and the test set were later, according to calendar time. G</w:t>
       </w:r>
       <w:r>
         <w:rPr>
@@ -1159,7 +1251,25 @@
           <w:sz w:val="22"/>
           <w:szCs w:val="22"/>
         </w:rPr>
-        <w:t>ication and variable selection using the glmnet package</w:t>
+        <w:t xml:space="preserve">ication and variable selection using the </w:t>
+      </w:r>
+      <w:proofErr w:type="spellStart"/>
+      <w:r>
+        <w:rPr>
+          <w:rFonts w:ascii="Times New Roman" w:hAnsi="Times New Roman" w:cs="Times New Roman"/>
+          <w:sz w:val="22"/>
+          <w:szCs w:val="22"/>
+        </w:rPr>
+        <w:t>glmnet</w:t>
+      </w:r>
+      <w:proofErr w:type="spellEnd"/>
+      <w:r>
+        <w:rPr>
+          <w:rFonts w:ascii="Times New Roman" w:hAnsi="Times New Roman" w:cs="Times New Roman"/>
+          <w:sz w:val="22"/>
+          <w:szCs w:val="22"/>
+        </w:rPr>
+        <w:t xml:space="preserve"> package</w:t>
       </w:r>
       <w:r>
         <w:rPr>
@@ -1323,7 +1433,25 @@
           <w:sz w:val="22"/>
           <w:szCs w:val="22"/>
         </w:rPr>
-        <w:t xml:space="preserve">the optimal threshold according to Youden’s </w:t>
+        <w:t xml:space="preserve">the optimal threshold according to </w:t>
+      </w:r>
+      <w:proofErr w:type="spellStart"/>
+      <w:r>
+        <w:rPr>
+          <w:rFonts w:ascii="Times New Roman" w:hAnsi="Times New Roman" w:cs="Times New Roman"/>
+          <w:sz w:val="22"/>
+          <w:szCs w:val="22"/>
+        </w:rPr>
+        <w:t>Youden’s</w:t>
+      </w:r>
+      <w:proofErr w:type="spellEnd"/>
+      <w:r>
+        <w:rPr>
+          <w:rFonts w:ascii="Times New Roman" w:hAnsi="Times New Roman" w:cs="Times New Roman"/>
+          <w:sz w:val="22"/>
+          <w:szCs w:val="22"/>
+        </w:rPr>
+        <w:t xml:space="preserve"> </w:t>
       </w:r>
       <w:r>
         <w:rPr>
@@ -1529,7 +1657,25 @@
           <w:sz w:val="22"/>
           <w:szCs w:val="22"/>
         </w:rPr>
-        <w:t>ng the DMwR package in R.</w:t>
+        <w:t xml:space="preserve">ng the </w:t>
+      </w:r>
+      <w:proofErr w:type="spellStart"/>
+      <w:r>
+        <w:rPr>
+          <w:rFonts w:ascii="Times New Roman" w:hAnsi="Times New Roman" w:cs="Times New Roman"/>
+          <w:sz w:val="22"/>
+          <w:szCs w:val="22"/>
+        </w:rPr>
+        <w:t>DMwR</w:t>
+      </w:r>
+      <w:proofErr w:type="spellEnd"/>
+      <w:r>
+        <w:rPr>
+          <w:rFonts w:ascii="Times New Roman" w:hAnsi="Times New Roman" w:cs="Times New Roman"/>
+          <w:sz w:val="22"/>
+          <w:szCs w:val="22"/>
+        </w:rPr>
+        <w:t xml:space="preserve"> package in R.</w:t>
       </w:r>
       <w:r>
         <w:rPr>
@@ -1686,15 +1832,33 @@
           <w:sz w:val="22"/>
           <w:szCs w:val="22"/>
         </w:rPr>
-        <w:t>patients with an initial hospitalization between</w:t>
-      </w:r>
-      <w:r>
-        <w:rPr>
-          <w:rFonts w:ascii="Times New Roman" w:hAnsi="Times New Roman" w:cs="Times New Roman"/>
-          <w:sz w:val="22"/>
-          <w:szCs w:val="22"/>
-        </w:rPr>
-        <w:t xml:space="preserve"> 2008 to 2014. </w:t>
+        <w:t xml:space="preserve">patients with an initial hospitalization </w:t>
+      </w:r>
+      <w:proofErr w:type="gramStart"/>
+      <w:r>
+        <w:rPr>
+          <w:rFonts w:ascii="Times New Roman" w:hAnsi="Times New Roman" w:cs="Times New Roman"/>
+          <w:sz w:val="22"/>
+          <w:szCs w:val="22"/>
+        </w:rPr>
+        <w:t>between</w:t>
+      </w:r>
+      <w:r>
+        <w:rPr>
+          <w:rFonts w:ascii="Times New Roman" w:hAnsi="Times New Roman" w:cs="Times New Roman"/>
+          <w:sz w:val="22"/>
+          <w:szCs w:val="22"/>
+        </w:rPr>
+        <w:t xml:space="preserve"> 2008 to 2014</w:t>
+      </w:r>
+      <w:proofErr w:type="gramEnd"/>
+      <w:r>
+        <w:rPr>
+          <w:rFonts w:ascii="Times New Roman" w:hAnsi="Times New Roman" w:cs="Times New Roman"/>
+          <w:sz w:val="22"/>
+          <w:szCs w:val="22"/>
+        </w:rPr>
+        <w:t xml:space="preserve">. </w:t>
       </w:r>
       <w:r>
         <w:rPr>
@@ -1744,8 +1908,6 @@
         </w:rPr>
         <w:t>34</w:t>
       </w:r>
-      <w:bookmarkStart w:id="4" w:name="_GoBack"/>
-      <w:bookmarkEnd w:id="4"/>
       <w:r>
         <w:rPr>
           <w:rFonts w:ascii="Times New Roman" w:hAnsi="Times New Roman" w:cs="Times New Roman"/>
@@ -1802,8 +1964,8 @@
         </w:rPr>
         <w:t xml:space="preserve">, gender, history of chronic pain, </w:t>
       </w:r>
+      <w:commentRangeStart w:id="4"/>
       <w:commentRangeStart w:id="5"/>
-      <w:commentRangeStart w:id="6"/>
       <w:r>
         <w:rPr>
           <w:rFonts w:ascii="Times New Roman" w:hAnsi="Times New Roman" w:cs="Times New Roman"/>
@@ -1812,22 +1974,22 @@
         </w:rPr>
         <w:t>…</w:t>
       </w:r>
+      <w:commentRangeEnd w:id="4"/>
+      <w:r>
+        <w:rPr>
+          <w:rStyle w:val="CommentReference"/>
+          <w:rFonts w:ascii="Times New Roman" w:hAnsi="Times New Roman" w:cs="Times New Roman"/>
+          <w:sz w:val="22"/>
+          <w:szCs w:val="22"/>
+        </w:rPr>
+        <w:commentReference w:id="4"/>
+      </w:r>
       <w:commentRangeEnd w:id="5"/>
       <w:r>
         <w:rPr>
           <w:rStyle w:val="CommentReference"/>
-          <w:rFonts w:ascii="Times New Roman" w:hAnsi="Times New Roman" w:cs="Times New Roman"/>
-          <w:sz w:val="22"/>
-          <w:szCs w:val="22"/>
         </w:rPr>
         <w:commentReference w:id="5"/>
-      </w:r>
-      <w:commentRangeEnd w:id="6"/>
-      <w:r>
-        <w:rPr>
-          <w:rStyle w:val="CommentReference"/>
-        </w:rPr>
-        <w:commentReference w:id="6"/>
       </w:r>
       <w:r>
         <w:rPr>
@@ -1998,7 +2160,25 @@
           <w:sz w:val="22"/>
           <w:szCs w:val="22"/>
         </w:rPr>
-        <w:t xml:space="preserve">Using Youden’s </w:t>
+        <w:t xml:space="preserve">Using </w:t>
+      </w:r>
+      <w:proofErr w:type="spellStart"/>
+      <w:r>
+        <w:rPr>
+          <w:rFonts w:ascii="Times New Roman" w:hAnsi="Times New Roman" w:cs="Times New Roman"/>
+          <w:sz w:val="22"/>
+          <w:szCs w:val="22"/>
+        </w:rPr>
+        <w:t>Youden’s</w:t>
+      </w:r>
+      <w:proofErr w:type="spellEnd"/>
+      <w:r>
+        <w:rPr>
+          <w:rFonts w:ascii="Times New Roman" w:hAnsi="Times New Roman" w:cs="Times New Roman"/>
+          <w:sz w:val="22"/>
+          <w:szCs w:val="22"/>
+        </w:rPr>
+        <w:t xml:space="preserve"> </w:t>
       </w:r>
       <w:r>
         <w:rPr>
@@ -2111,7 +2291,25 @@
           <w:sz w:val="22"/>
           <w:szCs w:val="22"/>
         </w:rPr>
-        <w:t xml:space="preserve">. Using Youden’s </w:t>
+        <w:t xml:space="preserve">. Using </w:t>
+      </w:r>
+      <w:proofErr w:type="spellStart"/>
+      <w:r>
+        <w:rPr>
+          <w:rFonts w:ascii="Times New Roman" w:hAnsi="Times New Roman" w:cs="Times New Roman"/>
+          <w:sz w:val="22"/>
+          <w:szCs w:val="22"/>
+        </w:rPr>
+        <w:t>Youden’s</w:t>
+      </w:r>
+      <w:proofErr w:type="spellEnd"/>
+      <w:r>
+        <w:rPr>
+          <w:rFonts w:ascii="Times New Roman" w:hAnsi="Times New Roman" w:cs="Times New Roman"/>
+          <w:sz w:val="22"/>
+          <w:szCs w:val="22"/>
+        </w:rPr>
+        <w:t xml:space="preserve"> </w:t>
       </w:r>
       <w:r>
         <w:rPr>
@@ -2169,7 +2367,25 @@
           <w:sz w:val="22"/>
           <w:szCs w:val="22"/>
         </w:rPr>
-        <w:t>similar results can be achieved through either sampling or using a threshold cutoff or both. The decision of which method is optimal is then left to the user, depending on which statistics he/she priori</w:t>
+        <w:t xml:space="preserve">similar results can be achieved through either sampling or using a threshold cutoff or both. The decision of which method is optimal is then left to the </w:t>
+      </w:r>
+      <w:proofErr w:type="gramStart"/>
+      <w:r>
+        <w:rPr>
+          <w:rFonts w:ascii="Times New Roman" w:hAnsi="Times New Roman" w:cs="Times New Roman"/>
+          <w:sz w:val="22"/>
+          <w:szCs w:val="22"/>
+        </w:rPr>
+        <w:t>user,</w:t>
+      </w:r>
+      <w:proofErr w:type="gramEnd"/>
+      <w:r>
+        <w:rPr>
+          <w:rFonts w:ascii="Times New Roman" w:hAnsi="Times New Roman" w:cs="Times New Roman"/>
+          <w:sz w:val="22"/>
+          <w:szCs w:val="22"/>
+        </w:rPr>
+        <w:t xml:space="preserve"> depending on which statistics he/she priori</w:t>
       </w:r>
       <w:r>
         <w:rPr>
@@ -4335,7 +4551,25 @@
           <w:sz w:val="22"/>
           <w:szCs w:val="22"/>
         </w:rPr>
-        <w:t xml:space="preserve">In these data, fitting a model to the full training data and using Youden’s </w:t>
+        <w:t xml:space="preserve">In these data, fitting a model to the full training data and using </w:t>
+      </w:r>
+      <w:proofErr w:type="spellStart"/>
+      <w:r>
+        <w:rPr>
+          <w:rFonts w:ascii="Times New Roman" w:hAnsi="Times New Roman" w:cs="Times New Roman"/>
+          <w:sz w:val="22"/>
+          <w:szCs w:val="22"/>
+        </w:rPr>
+        <w:t>Youden’s</w:t>
+      </w:r>
+      <w:proofErr w:type="spellEnd"/>
+      <w:r>
+        <w:rPr>
+          <w:rFonts w:ascii="Times New Roman" w:hAnsi="Times New Roman" w:cs="Times New Roman"/>
+          <w:sz w:val="22"/>
+          <w:szCs w:val="22"/>
+        </w:rPr>
+        <w:t xml:space="preserve"> </w:t>
       </w:r>
       <w:r>
         <w:rPr>
@@ -6507,8 +6741,18 @@
           <w:sz w:val="22"/>
           <w:szCs w:val="22"/>
         </w:rPr>
-        <w:t xml:space="preserve"> to simulate the data for each prevalence</w:t>
-      </w:r>
+        <w:t xml:space="preserve"> to simulate the data </w:t>
+      </w:r>
+      <w:proofErr w:type="gramStart"/>
+      <w:r>
+        <w:rPr>
+          <w:rFonts w:ascii="Times New Roman" w:hAnsi="Times New Roman" w:cs="Times New Roman"/>
+          <w:sz w:val="22"/>
+          <w:szCs w:val="22"/>
+        </w:rPr>
+        <w:t>for each prevalence</w:t>
+      </w:r>
+      <w:proofErr w:type="gramEnd"/>
       <w:r>
         <w:rPr>
           <w:rFonts w:ascii="Times New Roman" w:hAnsi="Times New Roman" w:cs="Times New Roman"/>
@@ -6771,8 +7015,18 @@
           <w:sz w:val="22"/>
           <w:szCs w:val="22"/>
         </w:rPr>
-        <w:t xml:space="preserve"> with various sampling and cutpoints</w:t>
-      </w:r>
+        <w:t xml:space="preserve"> with various sampling and </w:t>
+      </w:r>
+      <w:proofErr w:type="spellStart"/>
+      <w:r>
+        <w:rPr>
+          <w:rFonts w:ascii="Times New Roman" w:eastAsiaTheme="minorEastAsia" w:hAnsi="Times New Roman" w:cs="Times New Roman"/>
+          <w:sz w:val="22"/>
+          <w:szCs w:val="22"/>
+        </w:rPr>
+        <w:t>cutpoints</w:t>
+      </w:r>
+      <w:proofErr w:type="spellEnd"/>
       <w:r>
         <w:rPr>
           <w:rFonts w:ascii="Times New Roman" w:eastAsiaTheme="minorEastAsia" w:hAnsi="Times New Roman" w:cs="Times New Roman"/>
@@ -6871,7 +7125,61 @@
           <w:szCs w:val="22"/>
         </w:rPr>
         <w:lastRenderedPageBreak/>
-        <w:t>In this study, we see all methods performed extremely similarly. The unsampled, down sampled and up sampled datasets using Youden’s Index had identical results for every prevalence except in their number of coefficients. Over sampling and SMOTE both had a noticeably higher number of coefficients. You’ll also notice that a</w:t>
+        <w:t xml:space="preserve">In this study, we see all methods performed extremely similarly. The </w:t>
+      </w:r>
+      <w:proofErr w:type="spellStart"/>
+      <w:r>
+        <w:rPr>
+          <w:rFonts w:ascii="Times New Roman" w:hAnsi="Times New Roman" w:cs="Times New Roman"/>
+          <w:sz w:val="22"/>
+          <w:szCs w:val="22"/>
+        </w:rPr>
+        <w:t>unsampled</w:t>
+      </w:r>
+      <w:proofErr w:type="spellEnd"/>
+      <w:r>
+        <w:rPr>
+          <w:rFonts w:ascii="Times New Roman" w:hAnsi="Times New Roman" w:cs="Times New Roman"/>
+          <w:sz w:val="22"/>
+          <w:szCs w:val="22"/>
+        </w:rPr>
+        <w:t xml:space="preserve">, down sampled and up sampled datasets using </w:t>
+      </w:r>
+      <w:proofErr w:type="spellStart"/>
+      <w:r>
+        <w:rPr>
+          <w:rFonts w:ascii="Times New Roman" w:hAnsi="Times New Roman" w:cs="Times New Roman"/>
+          <w:sz w:val="22"/>
+          <w:szCs w:val="22"/>
+        </w:rPr>
+        <w:t>Youden’s</w:t>
+      </w:r>
+      <w:proofErr w:type="spellEnd"/>
+      <w:r>
+        <w:rPr>
+          <w:rFonts w:ascii="Times New Roman" w:hAnsi="Times New Roman" w:cs="Times New Roman"/>
+          <w:sz w:val="22"/>
+          <w:szCs w:val="22"/>
+        </w:rPr>
+        <w:t xml:space="preserve"> Index had identical results </w:t>
+      </w:r>
+      <w:proofErr w:type="gramStart"/>
+      <w:r>
+        <w:rPr>
+          <w:rFonts w:ascii="Times New Roman" w:hAnsi="Times New Roman" w:cs="Times New Roman"/>
+          <w:sz w:val="22"/>
+          <w:szCs w:val="22"/>
+        </w:rPr>
+        <w:t>for every prevalence</w:t>
+      </w:r>
+      <w:proofErr w:type="gramEnd"/>
+      <w:r>
+        <w:rPr>
+          <w:rFonts w:ascii="Times New Roman" w:hAnsi="Times New Roman" w:cs="Times New Roman"/>
+          <w:sz w:val="22"/>
+          <w:szCs w:val="22"/>
+        </w:rPr>
+        <w:t xml:space="preserve"> except in their number of coefficients. Over sampling and SMOTE both had a noticeably higher number of coefficients. You’ll also notice that a</w:t>
       </w:r>
       <w:r>
         <w:rPr>
@@ -6935,7 +7243,43 @@
           <w:sz w:val="22"/>
           <w:szCs w:val="22"/>
         </w:rPr>
-        <w:t xml:space="preserve">In addition, we see that the chosen cutpoints for under and over sampling were very close to the default 0.5 cutoff, while the SMOTE samples all had thresholds closer to 0.4. </w:t>
+        <w:t xml:space="preserve">In addition, we see that the chosen </w:t>
+      </w:r>
+      <w:proofErr w:type="spellStart"/>
+      <w:r>
+        <w:rPr>
+          <w:rFonts w:ascii="Times New Roman" w:hAnsi="Times New Roman" w:cs="Times New Roman"/>
+          <w:sz w:val="22"/>
+          <w:szCs w:val="22"/>
+        </w:rPr>
+        <w:t>cutpoints</w:t>
+      </w:r>
+      <w:proofErr w:type="spellEnd"/>
+      <w:r>
+        <w:rPr>
+          <w:rFonts w:ascii="Times New Roman" w:hAnsi="Times New Roman" w:cs="Times New Roman"/>
+          <w:sz w:val="22"/>
+          <w:szCs w:val="22"/>
+        </w:rPr>
+        <w:t xml:space="preserve"> for under and over sampling were very close to the default 0.5 </w:t>
+      </w:r>
+      <w:proofErr w:type="gramStart"/>
+      <w:r>
+        <w:rPr>
+          <w:rFonts w:ascii="Times New Roman" w:hAnsi="Times New Roman" w:cs="Times New Roman"/>
+          <w:sz w:val="22"/>
+          <w:szCs w:val="22"/>
+        </w:rPr>
+        <w:t>cutoff</w:t>
+      </w:r>
+      <w:proofErr w:type="gramEnd"/>
+      <w:r>
+        <w:rPr>
+          <w:rFonts w:ascii="Times New Roman" w:hAnsi="Times New Roman" w:cs="Times New Roman"/>
+          <w:sz w:val="22"/>
+          <w:szCs w:val="22"/>
+        </w:rPr>
+        <w:t xml:space="preserve">, while the SMOTE samples all had thresholds closer to 0.4. </w:t>
       </w:r>
     </w:p>
     <w:p>
@@ -6966,7 +7310,27 @@
           <w:sz w:val="22"/>
           <w:szCs w:val="22"/>
         </w:rPr>
-        <w:t xml:space="preserve">Table 3. Simulation results from models fit to the full simulated and sampled simulated training set by probability threshold (either 0.5 or that chosen using Youden’s </w:t>
+        <w:t xml:space="preserve">Table 3. Simulation results from models fit to the full simulated and sampled simulated training set by probability threshold (either 0.5 or that chosen using </w:t>
+      </w:r>
+      <w:proofErr w:type="spellStart"/>
+      <w:r>
+        <w:rPr>
+          <w:rFonts w:ascii="Times New Roman" w:hAnsi="Times New Roman" w:cs="Times New Roman"/>
+          <w:b/>
+          <w:sz w:val="22"/>
+          <w:szCs w:val="22"/>
+        </w:rPr>
+        <w:t>Youden’s</w:t>
+      </w:r>
+      <w:proofErr w:type="spellEnd"/>
+      <w:r>
+        <w:rPr>
+          <w:rFonts w:ascii="Times New Roman" w:hAnsi="Times New Roman" w:cs="Times New Roman"/>
+          <w:b/>
+          <w:sz w:val="22"/>
+          <w:szCs w:val="22"/>
+        </w:rPr>
+        <w:t xml:space="preserve"> </w:t>
       </w:r>
       <w:r>
         <w:rPr>
@@ -15078,7 +15442,25 @@
           <w:sz w:val="22"/>
           <w:szCs w:val="22"/>
         </w:rPr>
-        <w:t xml:space="preserve">Sampling with Youden’s Index did not appear to </w:t>
+        <w:t xml:space="preserve">Sampling with </w:t>
+      </w:r>
+      <w:proofErr w:type="spellStart"/>
+      <w:r>
+        <w:rPr>
+          <w:rFonts w:ascii="Times New Roman" w:hAnsi="Times New Roman" w:cs="Times New Roman"/>
+          <w:sz w:val="22"/>
+          <w:szCs w:val="22"/>
+        </w:rPr>
+        <w:t>Youden’s</w:t>
+      </w:r>
+      <w:proofErr w:type="spellEnd"/>
+      <w:r>
+        <w:rPr>
+          <w:rFonts w:ascii="Times New Roman" w:hAnsi="Times New Roman" w:cs="Times New Roman"/>
+          <w:sz w:val="22"/>
+          <w:szCs w:val="22"/>
+        </w:rPr>
+        <w:t xml:space="preserve"> Index did not appear to </w:t>
       </w:r>
       <w:r>
         <w:rPr>
@@ -15102,7 +15484,25 @@
           <w:sz w:val="22"/>
           <w:szCs w:val="22"/>
         </w:rPr>
-        <w:t xml:space="preserve"> over using Youden’s Index alone</w:t>
+        <w:t xml:space="preserve"> over using </w:t>
+      </w:r>
+      <w:proofErr w:type="spellStart"/>
+      <w:r>
+        <w:rPr>
+          <w:rFonts w:ascii="Times New Roman" w:hAnsi="Times New Roman" w:cs="Times New Roman"/>
+          <w:sz w:val="22"/>
+          <w:szCs w:val="22"/>
+        </w:rPr>
+        <w:t>Youden’s</w:t>
+      </w:r>
+      <w:proofErr w:type="spellEnd"/>
+      <w:r>
+        <w:rPr>
+          <w:rFonts w:ascii="Times New Roman" w:hAnsi="Times New Roman" w:cs="Times New Roman"/>
+          <w:sz w:val="22"/>
+          <w:szCs w:val="22"/>
+        </w:rPr>
+        <w:t xml:space="preserve"> Index alone</w:t>
       </w:r>
       <w:r>
         <w:rPr>
@@ -15118,7 +15518,71 @@
           <w:sz w:val="22"/>
           <w:szCs w:val="22"/>
         </w:rPr>
-        <w:t>In our first case study</w:t>
+        <w:t>This may be surprising as sampling methods are a pre-</w:t>
+      </w:r>
+      <w:r>
+        <w:rPr>
+          <w:rFonts w:ascii="Times New Roman" w:hAnsi="Times New Roman" w:cs="Times New Roman"/>
+          <w:sz w:val="22"/>
+          <w:szCs w:val="22"/>
+        </w:rPr>
+        <w:t>processing method, so one would think handling imbalance before mod</w:t>
+      </w:r>
+      <w:r>
+        <w:rPr>
+          <w:rFonts w:ascii="Times New Roman" w:hAnsi="Times New Roman" w:cs="Times New Roman"/>
+          <w:sz w:val="22"/>
+          <w:szCs w:val="22"/>
+        </w:rPr>
+        <w:t xml:space="preserve">el fitting to be advantageous. Additionally, another pre-processing technique that many use are </w:t>
+      </w:r>
+      <w:r>
+        <w:rPr>
+          <w:rFonts w:ascii="Times New Roman" w:hAnsi="Times New Roman" w:cs="Times New Roman"/>
+          <w:sz w:val="22"/>
+          <w:szCs w:val="22"/>
+        </w:rPr>
+        <w:t>matched case-control studies</w:t>
+      </w:r>
+      <w:r>
+        <w:rPr>
+          <w:rFonts w:ascii="Times New Roman" w:hAnsi="Times New Roman" w:cs="Times New Roman"/>
+          <w:sz w:val="22"/>
+          <w:szCs w:val="22"/>
+        </w:rPr>
+        <w:t>.</w:t>
+      </w:r>
+      <w:r>
+        <w:rPr>
+          <w:rFonts w:ascii="Times New Roman" w:hAnsi="Times New Roman" w:cs="Times New Roman"/>
+          <w:sz w:val="22"/>
+          <w:szCs w:val="22"/>
+        </w:rPr>
+        <w:t xml:space="preserve"> However, </w:t>
+      </w:r>
+      <w:r>
+        <w:rPr>
+          <w:rFonts w:ascii="Times New Roman" w:hAnsi="Times New Roman" w:cs="Times New Roman"/>
+          <w:sz w:val="22"/>
+          <w:szCs w:val="22"/>
+        </w:rPr>
+        <w:t xml:space="preserve">as </w:t>
+      </w:r>
+      <w:r>
+        <w:rPr>
+          <w:rFonts w:ascii="Times New Roman" w:hAnsi="Times New Roman" w:cs="Times New Roman"/>
+          <w:sz w:val="22"/>
+          <w:szCs w:val="22"/>
+        </w:rPr>
+        <w:t>we see that t</w:t>
+      </w:r>
+      <w:r>
+        <w:rPr>
+          <w:rFonts w:ascii="Times New Roman" w:hAnsi="Times New Roman" w:cs="Times New Roman"/>
+          <w:sz w:val="22"/>
+          <w:szCs w:val="22"/>
+        </w:rPr>
+        <w:t>here is no extra benefit employing a sampling technique like down sampling</w:t>
       </w:r>
       <w:r>
         <w:rPr>
@@ -15134,167 +15598,15 @@
           <w:sz w:val="22"/>
           <w:szCs w:val="22"/>
         </w:rPr>
-        <w:t xml:space="preserve"> under sampling improved accuracy slightly and in our second case study</w:t>
-      </w:r>
-      <w:r>
-        <w:rPr>
-          <w:rFonts w:ascii="Times New Roman" w:hAnsi="Times New Roman" w:cs="Times New Roman"/>
-          <w:sz w:val="22"/>
-          <w:szCs w:val="22"/>
-        </w:rPr>
-        <w:t>,</w:t>
-      </w:r>
-      <w:r>
-        <w:rPr>
-          <w:rFonts w:ascii="Times New Roman" w:hAnsi="Times New Roman" w:cs="Times New Roman"/>
-          <w:sz w:val="22"/>
-          <w:szCs w:val="22"/>
-        </w:rPr>
-        <w:t xml:space="preserve"> it had the lowest number of predictors</w:t>
-      </w:r>
-      <w:r>
-        <w:rPr>
-          <w:rFonts w:ascii="Times New Roman" w:hAnsi="Times New Roman" w:cs="Times New Roman"/>
-          <w:sz w:val="22"/>
-          <w:szCs w:val="22"/>
-        </w:rPr>
-        <w:t>. Those</w:t>
-      </w:r>
-      <w:r>
-        <w:rPr>
-          <w:rFonts w:ascii="Times New Roman" w:hAnsi="Times New Roman" w:cs="Times New Roman"/>
-          <w:sz w:val="22"/>
-          <w:szCs w:val="22"/>
-        </w:rPr>
-        <w:t xml:space="preserve"> effects were not seen elsewhere</w:t>
-      </w:r>
-      <w:r>
-        <w:rPr>
-          <w:rFonts w:ascii="Times New Roman" w:hAnsi="Times New Roman" w:cs="Times New Roman"/>
-          <w:sz w:val="22"/>
-          <w:szCs w:val="22"/>
-        </w:rPr>
-        <w:t xml:space="preserve"> in our results</w:t>
-      </w:r>
-      <w:r>
-        <w:rPr>
-          <w:rFonts w:ascii="Times New Roman" w:hAnsi="Times New Roman" w:cs="Times New Roman"/>
-          <w:sz w:val="22"/>
-          <w:szCs w:val="22"/>
-        </w:rPr>
-        <w:t xml:space="preserve">. </w:t>
-      </w:r>
-      <w:r>
-        <w:rPr>
-          <w:rFonts w:ascii="Times New Roman" w:hAnsi="Times New Roman" w:cs="Times New Roman"/>
-          <w:sz w:val="22"/>
-          <w:szCs w:val="22"/>
-        </w:rPr>
-        <w:t xml:space="preserve">We see consistently across both the case studies and the simulation study that over sampling and SMOTE result in </w:t>
-      </w:r>
-      <w:r>
-        <w:rPr>
-          <w:rFonts w:ascii="Times New Roman" w:hAnsi="Times New Roman" w:cs="Times New Roman"/>
-          <w:sz w:val="22"/>
-          <w:szCs w:val="22"/>
-        </w:rPr>
-        <w:t xml:space="preserve">the </w:t>
-      </w:r>
-      <w:r>
-        <w:rPr>
-          <w:rFonts w:ascii="Times New Roman" w:hAnsi="Times New Roman" w:cs="Times New Roman"/>
-          <w:sz w:val="22"/>
-          <w:szCs w:val="22"/>
-        </w:rPr>
-        <w:t xml:space="preserve">highest number of coefficients chosen by the lasso model. Therefore to reduce the number of covariates for a more parsimonious model these two sampling techniques would not be recommended. </w:t>
-      </w:r>
-      <w:r>
-        <w:rPr>
-          <w:rFonts w:ascii="Times New Roman" w:hAnsi="Times New Roman" w:cs="Times New Roman"/>
-          <w:sz w:val="22"/>
-          <w:szCs w:val="22"/>
-        </w:rPr>
-        <w:t>The results of the simulation study suggest that sensitivity is still lower t</w:t>
-      </w:r>
-      <w:r>
-        <w:rPr>
-          <w:rFonts w:ascii="Times New Roman" w:hAnsi="Times New Roman" w:cs="Times New Roman"/>
-          <w:sz w:val="22"/>
-          <w:szCs w:val="22"/>
-        </w:rPr>
-        <w:t>han what can be achieved even in</w:t>
-      </w:r>
-      <w:r>
-        <w:rPr>
-          <w:rFonts w:ascii="Times New Roman" w:hAnsi="Times New Roman" w:cs="Times New Roman"/>
-          <w:sz w:val="22"/>
-          <w:szCs w:val="22"/>
-        </w:rPr>
-        <w:t xml:space="preserve"> the datasets with less imb</w:t>
-      </w:r>
-      <w:r>
-        <w:rPr>
-          <w:rFonts w:ascii="Times New Roman" w:hAnsi="Times New Roman" w:cs="Times New Roman"/>
-          <w:sz w:val="22"/>
-          <w:szCs w:val="22"/>
-        </w:rPr>
-        <w:t>alance</w:t>
-      </w:r>
-      <w:r>
-        <w:rPr>
-          <w:rFonts w:ascii="Times New Roman" w:hAnsi="Times New Roman" w:cs="Times New Roman"/>
-          <w:sz w:val="22"/>
-          <w:szCs w:val="22"/>
-        </w:rPr>
-        <w:t xml:space="preserve"> when no techniques are applied</w:t>
-      </w:r>
-      <w:r>
-        <w:rPr>
-          <w:rFonts w:ascii="Times New Roman" w:hAnsi="Times New Roman" w:cs="Times New Roman"/>
-          <w:sz w:val="22"/>
-          <w:szCs w:val="22"/>
-        </w:rPr>
-        <w:t xml:space="preserve">. </w:t>
-      </w:r>
-      <w:r>
-        <w:rPr>
-          <w:rFonts w:ascii="Times New Roman" w:hAnsi="Times New Roman" w:cs="Times New Roman"/>
-          <w:sz w:val="22"/>
-          <w:szCs w:val="22"/>
-        </w:rPr>
-        <w:t>It would therefore be recommended to address any imbalance</w:t>
-      </w:r>
-      <w:r>
-        <w:rPr>
-          <w:rFonts w:ascii="Times New Roman" w:hAnsi="Times New Roman" w:cs="Times New Roman"/>
-          <w:sz w:val="22"/>
-          <w:szCs w:val="22"/>
-        </w:rPr>
-        <w:t>,</w:t>
-      </w:r>
-      <w:r>
-        <w:rPr>
-          <w:rFonts w:ascii="Times New Roman" w:hAnsi="Times New Roman" w:cs="Times New Roman"/>
-          <w:sz w:val="22"/>
-          <w:szCs w:val="22"/>
-        </w:rPr>
-        <w:t xml:space="preserve"> even if </w:t>
-      </w:r>
-      <w:r>
-        <w:rPr>
-          <w:rFonts w:ascii="Times New Roman" w:hAnsi="Times New Roman" w:cs="Times New Roman"/>
-          <w:sz w:val="22"/>
-          <w:szCs w:val="22"/>
-        </w:rPr>
-        <w:t xml:space="preserve">it is </w:t>
-      </w:r>
-      <w:r>
-        <w:rPr>
-          <w:rFonts w:ascii="Times New Roman" w:hAnsi="Times New Roman" w:cs="Times New Roman"/>
-          <w:sz w:val="22"/>
-          <w:szCs w:val="22"/>
-        </w:rPr>
-        <w:t xml:space="preserve">not as extreme as the ones presented in the case studies. </w:t>
+        <w:t xml:space="preserve"> this study design may not be the best approach for optimal prediction. </w:t>
+      </w:r>
+      <w:r>
+        <w:rPr>
+          <w:rFonts w:ascii="Times New Roman" w:hAnsi="Times New Roman" w:cs="Times New Roman"/>
+          <w:sz w:val="22"/>
+          <w:szCs w:val="22"/>
+        </w:rPr>
+        <w:t xml:space="preserve"> </w:t>
       </w:r>
     </w:p>
     <w:p>
@@ -15313,31 +15625,79 @@
           <w:sz w:val="22"/>
           <w:szCs w:val="22"/>
         </w:rPr>
-        <w:t xml:space="preserve">It is important to remember that we are </w:t>
-      </w:r>
-      <w:r>
-        <w:rPr>
-          <w:rFonts w:ascii="Times New Roman" w:hAnsi="Times New Roman" w:cs="Times New Roman"/>
-          <w:sz w:val="22"/>
-          <w:szCs w:val="22"/>
-        </w:rPr>
-        <w:t xml:space="preserve">exploring and </w:t>
-      </w:r>
-      <w:r>
-        <w:rPr>
-          <w:rFonts w:ascii="Times New Roman" w:hAnsi="Times New Roman" w:cs="Times New Roman"/>
-          <w:sz w:val="22"/>
-          <w:szCs w:val="22"/>
-        </w:rPr>
-        <w:t>eval</w:t>
-      </w:r>
-      <w:r>
-        <w:rPr>
-          <w:rFonts w:ascii="Times New Roman" w:hAnsi="Times New Roman" w:cs="Times New Roman"/>
-          <w:sz w:val="22"/>
-          <w:szCs w:val="22"/>
-        </w:rPr>
-        <w:t>uating these approaches with unk</w:t>
+        <w:t xml:space="preserve">We see consistently across both the case studies and the simulation study that over sampling and SMOTE result in </w:t>
+      </w:r>
+      <w:r>
+        <w:rPr>
+          <w:rFonts w:ascii="Times New Roman" w:hAnsi="Times New Roman" w:cs="Times New Roman"/>
+          <w:sz w:val="22"/>
+          <w:szCs w:val="22"/>
+        </w:rPr>
+        <w:t xml:space="preserve">the </w:t>
+      </w:r>
+      <w:r>
+        <w:rPr>
+          <w:rFonts w:ascii="Times New Roman" w:hAnsi="Times New Roman" w:cs="Times New Roman"/>
+          <w:sz w:val="22"/>
+          <w:szCs w:val="22"/>
+        </w:rPr>
+        <w:t>highest number of coefficients chosen by the lasso model. Therefore to reduce the number of covariates for a more parsimonious model these two sampling techn</w:t>
+      </w:r>
+      <w:r>
+        <w:rPr>
+          <w:rFonts w:ascii="Times New Roman" w:hAnsi="Times New Roman" w:cs="Times New Roman"/>
+          <w:sz w:val="22"/>
+          <w:szCs w:val="22"/>
+        </w:rPr>
+        <w:t xml:space="preserve">iques would not be recommended, and that is often the case for clinical predictive models. Clinicians </w:t>
+      </w:r>
+      <w:r>
+        <w:rPr>
+          <w:rFonts w:ascii="Times New Roman" w:hAnsi="Times New Roman" w:cs="Times New Roman"/>
+          <w:sz w:val="22"/>
+          <w:szCs w:val="22"/>
+        </w:rPr>
+        <w:t>will often want to know which variables are of interest from the model, and the fewer the predictors</w:t>
+      </w:r>
+      <w:r>
+        <w:rPr>
+          <w:rFonts w:ascii="Times New Roman" w:hAnsi="Times New Roman" w:cs="Times New Roman"/>
+          <w:sz w:val="22"/>
+          <w:szCs w:val="22"/>
+        </w:rPr>
+        <w:t xml:space="preserve"> left by the model,</w:t>
+      </w:r>
+      <w:r>
+        <w:rPr>
+          <w:rFonts w:ascii="Times New Roman" w:hAnsi="Times New Roman" w:cs="Times New Roman"/>
+          <w:sz w:val="22"/>
+          <w:szCs w:val="22"/>
+        </w:rPr>
+        <w:t xml:space="preserve"> the less information they need to track for each patient. This is in contrast to a machine learning method that may take a black box approach</w:t>
+      </w:r>
+      <w:r>
+        <w:rPr>
+          <w:rFonts w:ascii="Times New Roman" w:hAnsi="Times New Roman" w:cs="Times New Roman"/>
+          <w:sz w:val="22"/>
+          <w:szCs w:val="22"/>
+        </w:rPr>
+        <w:t>,</w:t>
+      </w:r>
+      <w:r>
+        <w:rPr>
+          <w:rFonts w:ascii="Times New Roman" w:hAnsi="Times New Roman" w:cs="Times New Roman"/>
+          <w:sz w:val="22"/>
+          <w:szCs w:val="22"/>
+        </w:rPr>
+        <w:t xml:space="preserve"> where the number of predictors or complexity of the model </w:t>
+      </w:r>
+      <w:r>
+        <w:rPr>
+          <w:rFonts w:ascii="Times New Roman" w:hAnsi="Times New Roman" w:cs="Times New Roman"/>
+          <w:sz w:val="22"/>
+          <w:szCs w:val="22"/>
+        </w:rPr>
+        <w:t>is not a</w:t>
       </w:r>
       <w:r>
         <w:rPr>
@@ -15353,87 +15713,15 @@
           <w:sz w:val="22"/>
           <w:szCs w:val="22"/>
         </w:rPr>
-        <w:t>own costs</w:t>
-      </w:r>
-      <w:r>
-        <w:rPr>
-          <w:rFonts w:ascii="Times New Roman" w:hAnsi="Times New Roman" w:cs="Times New Roman"/>
-          <w:sz w:val="22"/>
-          <w:szCs w:val="22"/>
-        </w:rPr>
-        <w:t xml:space="preserve">. </w:t>
-      </w:r>
-      <w:r>
-        <w:rPr>
-          <w:rFonts w:ascii="Times New Roman" w:hAnsi="Times New Roman" w:cs="Times New Roman"/>
-          <w:sz w:val="22"/>
-          <w:szCs w:val="22"/>
-        </w:rPr>
-        <w:t>In a clinical setting, it is necessary</w:t>
-      </w:r>
-      <w:r>
-        <w:rPr>
-          <w:rFonts w:ascii="Times New Roman" w:hAnsi="Times New Roman" w:cs="Times New Roman"/>
-          <w:sz w:val="22"/>
-          <w:szCs w:val="22"/>
-        </w:rPr>
-        <w:t xml:space="preserve"> to weigh the implications of sacrificing specificity for </w:t>
-      </w:r>
-      <w:r>
-        <w:rPr>
-          <w:rFonts w:ascii="Times New Roman" w:hAnsi="Times New Roman" w:cs="Times New Roman"/>
-          <w:sz w:val="22"/>
-          <w:szCs w:val="22"/>
-        </w:rPr>
-        <w:t xml:space="preserve">increasing </w:t>
-      </w:r>
-      <w:r>
-        <w:rPr>
-          <w:rFonts w:ascii="Times New Roman" w:hAnsi="Times New Roman" w:cs="Times New Roman"/>
-          <w:sz w:val="22"/>
-          <w:szCs w:val="22"/>
-        </w:rPr>
-        <w:t xml:space="preserve">sensitivity and vice versa. </w:t>
-      </w:r>
-      <w:r>
-        <w:rPr>
-          <w:rFonts w:ascii="Times New Roman" w:hAnsi="Times New Roman" w:cs="Times New Roman"/>
-          <w:sz w:val="22"/>
-          <w:szCs w:val="22"/>
-        </w:rPr>
-        <w:t xml:space="preserve">In a </w:t>
-      </w:r>
-      <w:r>
-        <w:rPr>
-          <w:rFonts w:ascii="Times New Roman" w:hAnsi="Times New Roman" w:cs="Times New Roman"/>
-          <w:sz w:val="22"/>
-          <w:szCs w:val="22"/>
-        </w:rPr>
-        <w:t xml:space="preserve">situation </w:t>
-      </w:r>
-      <w:r>
-        <w:rPr>
-          <w:rFonts w:ascii="Times New Roman" w:hAnsi="Times New Roman" w:cs="Times New Roman"/>
-          <w:sz w:val="22"/>
-          <w:szCs w:val="22"/>
-        </w:rPr>
-        <w:t>where</w:t>
-      </w:r>
-      <w:r>
-        <w:rPr>
-          <w:rFonts w:ascii="Times New Roman" w:hAnsi="Times New Roman" w:cs="Times New Roman"/>
-          <w:sz w:val="22"/>
-          <w:szCs w:val="22"/>
-        </w:rPr>
-        <w:t xml:space="preserve"> the costs are known, </w:t>
-      </w:r>
-      <w:r>
-        <w:rPr>
-          <w:rFonts w:ascii="Times New Roman" w:hAnsi="Times New Roman" w:cs="Times New Roman"/>
-          <w:sz w:val="22"/>
-          <w:szCs w:val="22"/>
-        </w:rPr>
-        <w:t xml:space="preserve">these approaches can be useful but </w:t>
+        <w:t xml:space="preserve"> issue</w:t>
+      </w:r>
+      <w:r>
+        <w:rPr>
+          <w:rFonts w:ascii="Times New Roman" w:hAnsi="Times New Roman" w:cs="Times New Roman"/>
+          <w:sz w:val="22"/>
+          <w:szCs w:val="22"/>
+        </w:rPr>
+        <w:t xml:space="preserve"> and </w:t>
       </w:r>
       <w:r>
         <w:rPr>
@@ -15442,55 +15730,7 @@
           <w:szCs w:val="22"/>
         </w:rPr>
         <w:lastRenderedPageBreak/>
-        <w:t>may need adapting to each circumstance.</w:t>
-      </w:r>
-      <w:r>
-        <w:rPr>
-          <w:rFonts w:ascii="Times New Roman" w:hAnsi="Times New Roman" w:cs="Times New Roman"/>
-          <w:sz w:val="22"/>
-          <w:szCs w:val="22"/>
-        </w:rPr>
-        <w:t xml:space="preserve"> For instance,</w:t>
-      </w:r>
-      <w:r>
-        <w:rPr>
-          <w:rFonts w:ascii="Times New Roman" w:hAnsi="Times New Roman" w:cs="Times New Roman"/>
-          <w:sz w:val="22"/>
-          <w:szCs w:val="22"/>
-        </w:rPr>
-        <w:t xml:space="preserve"> a minimum specific</w:t>
-      </w:r>
-      <w:r>
-        <w:rPr>
-          <w:rFonts w:ascii="Times New Roman" w:hAnsi="Times New Roman" w:cs="Times New Roman"/>
-          <w:sz w:val="22"/>
-          <w:szCs w:val="22"/>
-        </w:rPr>
-        <w:t>ity</w:t>
-      </w:r>
-      <w:r>
-        <w:rPr>
-          <w:rFonts w:ascii="Times New Roman" w:hAnsi="Times New Roman" w:cs="Times New Roman"/>
-          <w:sz w:val="22"/>
-          <w:szCs w:val="22"/>
-        </w:rPr>
-        <w:t xml:space="preserve"> may be required and then</w:t>
-      </w:r>
-      <w:r>
-        <w:rPr>
-          <w:rFonts w:ascii="Times New Roman" w:hAnsi="Times New Roman" w:cs="Times New Roman"/>
-          <w:sz w:val="22"/>
-          <w:szCs w:val="22"/>
-        </w:rPr>
-        <w:t xml:space="preserve"> a probability cutoff may be chosen </w:t>
-      </w:r>
-      <w:r>
-        <w:rPr>
-          <w:rFonts w:ascii="Times New Roman" w:hAnsi="Times New Roman" w:cs="Times New Roman"/>
-          <w:sz w:val="22"/>
-          <w:szCs w:val="22"/>
-        </w:rPr>
-        <w:t xml:space="preserve">from that which maximizes sensitivity. </w:t>
+        <w:t>the accuracy of the model is the only concern.</w:t>
       </w:r>
       <w:r>
         <w:rPr>
@@ -15499,11 +15739,94 @@
           <w:szCs w:val="22"/>
         </w:rPr>
         <w:t xml:space="preserve"> </w:t>
+      </w:r>
+      <w:r>
+        <w:rPr>
+          <w:rFonts w:ascii="Times New Roman" w:hAnsi="Times New Roman" w:cs="Times New Roman"/>
+          <w:sz w:val="22"/>
+          <w:szCs w:val="22"/>
+        </w:rPr>
+        <w:t xml:space="preserve">This is not desirable in the context of our evaluations, and so we chose lasso to perform our variable selection.  </w:t>
+      </w:r>
+      <w:r>
+        <w:rPr>
+          <w:rFonts w:ascii="Times New Roman" w:hAnsi="Times New Roman" w:cs="Times New Roman"/>
+          <w:sz w:val="22"/>
+          <w:szCs w:val="22"/>
+        </w:rPr>
+        <w:t>W</w:t>
+      </w:r>
+      <w:r>
+        <w:rPr>
+          <w:rFonts w:ascii="Times New Roman" w:hAnsi="Times New Roman" w:cs="Times New Roman"/>
+          <w:sz w:val="22"/>
+          <w:szCs w:val="22"/>
+        </w:rPr>
+        <w:t xml:space="preserve">e recognize the coefficient estimates </w:t>
+      </w:r>
+      <w:r>
+        <w:rPr>
+          <w:rFonts w:ascii="Times New Roman" w:hAnsi="Times New Roman" w:cs="Times New Roman"/>
+          <w:sz w:val="22"/>
+          <w:szCs w:val="22"/>
+        </w:rPr>
+        <w:t xml:space="preserve">from lasso </w:t>
+      </w:r>
+      <w:r>
+        <w:rPr>
+          <w:rFonts w:ascii="Times New Roman" w:hAnsi="Times New Roman" w:cs="Times New Roman"/>
+          <w:sz w:val="22"/>
+          <w:szCs w:val="22"/>
+        </w:rPr>
+        <w:t xml:space="preserve">are biased, </w:t>
+      </w:r>
+      <w:r>
+        <w:rPr>
+          <w:rFonts w:ascii="Times New Roman" w:hAnsi="Times New Roman" w:cs="Times New Roman"/>
+          <w:sz w:val="22"/>
+          <w:szCs w:val="22"/>
+        </w:rPr>
+        <w:t xml:space="preserve">but </w:t>
+      </w:r>
+      <w:r>
+        <w:rPr>
+          <w:rFonts w:ascii="Times New Roman" w:hAnsi="Times New Roman" w:cs="Times New Roman"/>
+          <w:sz w:val="22"/>
+          <w:szCs w:val="22"/>
+        </w:rPr>
+        <w:t xml:space="preserve">they </w:t>
+      </w:r>
+      <w:proofErr w:type="gramStart"/>
+      <w:r>
+        <w:rPr>
+          <w:rFonts w:ascii="Times New Roman" w:hAnsi="Times New Roman" w:cs="Times New Roman"/>
+          <w:sz w:val="22"/>
+          <w:szCs w:val="22"/>
+        </w:rPr>
+        <w:t>are meant to be biased</w:t>
+      </w:r>
+      <w:proofErr w:type="gramEnd"/>
+      <w:r>
+        <w:rPr>
+          <w:rFonts w:ascii="Times New Roman" w:hAnsi="Times New Roman" w:cs="Times New Roman"/>
+          <w:sz w:val="22"/>
+          <w:szCs w:val="22"/>
+        </w:rPr>
+        <w:t xml:space="preserve"> so as not to overestimate the effects of the variables</w:t>
+      </w:r>
+      <w:r>
+        <w:rPr>
+          <w:rFonts w:ascii="Times New Roman" w:hAnsi="Times New Roman" w:cs="Times New Roman"/>
+          <w:sz w:val="22"/>
+          <w:szCs w:val="22"/>
+        </w:rPr>
+        <w:t>.</w:t>
       </w:r>
     </w:p>
     <w:p>
       <w:pPr>
         <w:spacing w:line="480" w:lineRule="auto"/>
+        <w:ind w:firstLine="720"/>
         <w:rPr>
           <w:rFonts w:ascii="Times New Roman" w:hAnsi="Times New Roman" w:cs="Times New Roman"/>
           <w:sz w:val="22"/>
@@ -15513,12 +15836,339 @@
     </w:p>
     <w:p>
       <w:pPr>
+        <w:spacing w:line="480" w:lineRule="auto"/>
+        <w:ind w:firstLine="720"/>
         <w:rPr>
           <w:rFonts w:ascii="Times New Roman" w:hAnsi="Times New Roman" w:cs="Times New Roman"/>
           <w:sz w:val="22"/>
           <w:szCs w:val="22"/>
         </w:rPr>
       </w:pPr>
+      <w:r>
+        <w:rPr>
+          <w:rFonts w:ascii="Times New Roman" w:hAnsi="Times New Roman" w:cs="Times New Roman"/>
+          <w:sz w:val="22"/>
+          <w:szCs w:val="22"/>
+        </w:rPr>
+        <w:t>The results of the simulation study suggest that sensitivity is still lower t</w:t>
+      </w:r>
+      <w:r>
+        <w:rPr>
+          <w:rFonts w:ascii="Times New Roman" w:hAnsi="Times New Roman" w:cs="Times New Roman"/>
+          <w:sz w:val="22"/>
+          <w:szCs w:val="22"/>
+        </w:rPr>
+        <w:t>han what can be achieved even in</w:t>
+      </w:r>
+      <w:r>
+        <w:rPr>
+          <w:rFonts w:ascii="Times New Roman" w:hAnsi="Times New Roman" w:cs="Times New Roman"/>
+          <w:sz w:val="22"/>
+          <w:szCs w:val="22"/>
+        </w:rPr>
+        <w:t xml:space="preserve"> the datasets with </w:t>
+      </w:r>
+      <w:proofErr w:type="gramStart"/>
+      <w:r>
+        <w:rPr>
+          <w:rFonts w:ascii="Times New Roman" w:hAnsi="Times New Roman" w:cs="Times New Roman"/>
+          <w:sz w:val="22"/>
+          <w:szCs w:val="22"/>
+        </w:rPr>
+        <w:t>less imb</w:t>
+      </w:r>
+      <w:r>
+        <w:rPr>
+          <w:rFonts w:ascii="Times New Roman" w:hAnsi="Times New Roman" w:cs="Times New Roman"/>
+          <w:sz w:val="22"/>
+          <w:szCs w:val="22"/>
+        </w:rPr>
+        <w:t>alance</w:t>
+      </w:r>
+      <w:proofErr w:type="gramEnd"/>
+      <w:r>
+        <w:rPr>
+          <w:rFonts w:ascii="Times New Roman" w:hAnsi="Times New Roman" w:cs="Times New Roman"/>
+          <w:sz w:val="22"/>
+          <w:szCs w:val="22"/>
+        </w:rPr>
+        <w:t xml:space="preserve"> when no techniques are applied</w:t>
+      </w:r>
+      <w:r>
+        <w:rPr>
+          <w:rFonts w:ascii="Times New Roman" w:hAnsi="Times New Roman" w:cs="Times New Roman"/>
+          <w:sz w:val="22"/>
+          <w:szCs w:val="22"/>
+        </w:rPr>
+        <w:t xml:space="preserve">. </w:t>
+      </w:r>
+      <w:r>
+        <w:rPr>
+          <w:rFonts w:ascii="Times New Roman" w:hAnsi="Times New Roman" w:cs="Times New Roman"/>
+          <w:sz w:val="22"/>
+          <w:szCs w:val="22"/>
+        </w:rPr>
+        <w:t>It would therefore be recommended to address any imbalance</w:t>
+      </w:r>
+      <w:r>
+        <w:rPr>
+          <w:rFonts w:ascii="Times New Roman" w:hAnsi="Times New Roman" w:cs="Times New Roman"/>
+          <w:sz w:val="22"/>
+          <w:szCs w:val="22"/>
+        </w:rPr>
+        <w:t>,</w:t>
+      </w:r>
+      <w:r>
+        <w:rPr>
+          <w:rFonts w:ascii="Times New Roman" w:hAnsi="Times New Roman" w:cs="Times New Roman"/>
+          <w:sz w:val="22"/>
+          <w:szCs w:val="22"/>
+        </w:rPr>
+        <w:t xml:space="preserve"> even if </w:t>
+      </w:r>
+      <w:r>
+        <w:rPr>
+          <w:rFonts w:ascii="Times New Roman" w:hAnsi="Times New Roman" w:cs="Times New Roman"/>
+          <w:sz w:val="22"/>
+          <w:szCs w:val="22"/>
+        </w:rPr>
+        <w:t xml:space="preserve">it is </w:t>
+      </w:r>
+      <w:r>
+        <w:rPr>
+          <w:rFonts w:ascii="Times New Roman" w:hAnsi="Times New Roman" w:cs="Times New Roman"/>
+          <w:sz w:val="22"/>
+          <w:szCs w:val="22"/>
+        </w:rPr>
+        <w:t xml:space="preserve">not as extreme as the ones presented in the case studies. </w:t>
+      </w:r>
+    </w:p>
+    <w:p>
+      <w:pPr>
+        <w:spacing w:line="480" w:lineRule="auto"/>
+        <w:ind w:firstLine="720"/>
+        <w:rPr>
+          <w:rFonts w:ascii="Times New Roman" w:hAnsi="Times New Roman" w:cs="Times New Roman"/>
+          <w:sz w:val="22"/>
+          <w:szCs w:val="22"/>
+        </w:rPr>
+      </w:pPr>
+    </w:p>
+    <w:p>
+      <w:pPr>
+        <w:spacing w:line="480" w:lineRule="auto"/>
+        <w:ind w:firstLine="720"/>
+        <w:rPr>
+          <w:rFonts w:ascii="Times New Roman" w:hAnsi="Times New Roman" w:cs="Times New Roman"/>
+          <w:sz w:val="22"/>
+          <w:szCs w:val="22"/>
+        </w:rPr>
+      </w:pPr>
+      <w:r>
+        <w:rPr>
+          <w:rFonts w:ascii="Times New Roman" w:hAnsi="Times New Roman" w:cs="Times New Roman"/>
+          <w:sz w:val="22"/>
+          <w:szCs w:val="22"/>
+        </w:rPr>
+        <w:t xml:space="preserve">It is important to remember that we are </w:t>
+      </w:r>
+      <w:r>
+        <w:rPr>
+          <w:rFonts w:ascii="Times New Roman" w:hAnsi="Times New Roman" w:cs="Times New Roman"/>
+          <w:sz w:val="22"/>
+          <w:szCs w:val="22"/>
+        </w:rPr>
+        <w:t xml:space="preserve">exploring and </w:t>
+      </w:r>
+      <w:r>
+        <w:rPr>
+          <w:rFonts w:ascii="Times New Roman" w:hAnsi="Times New Roman" w:cs="Times New Roman"/>
+          <w:sz w:val="22"/>
+          <w:szCs w:val="22"/>
+        </w:rPr>
+        <w:t>eval</w:t>
+      </w:r>
+      <w:r>
+        <w:rPr>
+          <w:rFonts w:ascii="Times New Roman" w:hAnsi="Times New Roman" w:cs="Times New Roman"/>
+          <w:sz w:val="22"/>
+          <w:szCs w:val="22"/>
+        </w:rPr>
+        <w:t>uating these approaches with unk</w:t>
+      </w:r>
+      <w:r>
+        <w:rPr>
+          <w:rFonts w:ascii="Times New Roman" w:hAnsi="Times New Roman" w:cs="Times New Roman"/>
+          <w:sz w:val="22"/>
+          <w:szCs w:val="22"/>
+        </w:rPr>
+        <w:t>n</w:t>
+      </w:r>
+      <w:r>
+        <w:rPr>
+          <w:rFonts w:ascii="Times New Roman" w:hAnsi="Times New Roman" w:cs="Times New Roman"/>
+          <w:sz w:val="22"/>
+          <w:szCs w:val="22"/>
+        </w:rPr>
+        <w:t>own costs</w:t>
+      </w:r>
+      <w:r>
+        <w:rPr>
+          <w:rFonts w:ascii="Times New Roman" w:hAnsi="Times New Roman" w:cs="Times New Roman"/>
+          <w:sz w:val="22"/>
+          <w:szCs w:val="22"/>
+        </w:rPr>
+        <w:t xml:space="preserve">. </w:t>
+      </w:r>
+      <w:r>
+        <w:rPr>
+          <w:rFonts w:ascii="Times New Roman" w:hAnsi="Times New Roman" w:cs="Times New Roman"/>
+          <w:sz w:val="22"/>
+          <w:szCs w:val="22"/>
+        </w:rPr>
+        <w:t>In a clinical setting, it is necessary</w:t>
+      </w:r>
+      <w:r>
+        <w:rPr>
+          <w:rFonts w:ascii="Times New Roman" w:hAnsi="Times New Roman" w:cs="Times New Roman"/>
+          <w:sz w:val="22"/>
+          <w:szCs w:val="22"/>
+        </w:rPr>
+        <w:t xml:space="preserve"> to weigh the implications of sacrificing specificity for </w:t>
+      </w:r>
+      <w:r>
+        <w:rPr>
+          <w:rFonts w:ascii="Times New Roman" w:hAnsi="Times New Roman" w:cs="Times New Roman"/>
+          <w:sz w:val="22"/>
+          <w:szCs w:val="22"/>
+        </w:rPr>
+        <w:t xml:space="preserve">increasing </w:t>
+      </w:r>
+      <w:r>
+        <w:rPr>
+          <w:rFonts w:ascii="Times New Roman" w:hAnsi="Times New Roman" w:cs="Times New Roman"/>
+          <w:sz w:val="22"/>
+          <w:szCs w:val="22"/>
+        </w:rPr>
+        <w:t xml:space="preserve">sensitivity and vice versa. </w:t>
+      </w:r>
+      <w:r>
+        <w:rPr>
+          <w:rFonts w:ascii="Times New Roman" w:hAnsi="Times New Roman" w:cs="Times New Roman"/>
+          <w:sz w:val="22"/>
+          <w:szCs w:val="22"/>
+        </w:rPr>
+        <w:t xml:space="preserve">In a </w:t>
+      </w:r>
+      <w:r>
+        <w:rPr>
+          <w:rFonts w:ascii="Times New Roman" w:hAnsi="Times New Roman" w:cs="Times New Roman"/>
+          <w:sz w:val="22"/>
+          <w:szCs w:val="22"/>
+        </w:rPr>
+        <w:t xml:space="preserve">situation </w:t>
+      </w:r>
+      <w:r>
+        <w:rPr>
+          <w:rFonts w:ascii="Times New Roman" w:hAnsi="Times New Roman" w:cs="Times New Roman"/>
+          <w:sz w:val="22"/>
+          <w:szCs w:val="22"/>
+        </w:rPr>
+        <w:t>where</w:t>
+      </w:r>
+      <w:r>
+        <w:rPr>
+          <w:rFonts w:ascii="Times New Roman" w:hAnsi="Times New Roman" w:cs="Times New Roman"/>
+          <w:sz w:val="22"/>
+          <w:szCs w:val="22"/>
+        </w:rPr>
+        <w:t xml:space="preserve"> the costs are known, </w:t>
+      </w:r>
+      <w:r>
+        <w:rPr>
+          <w:rFonts w:ascii="Times New Roman" w:hAnsi="Times New Roman" w:cs="Times New Roman"/>
+          <w:sz w:val="22"/>
+          <w:szCs w:val="22"/>
+        </w:rPr>
+        <w:t>these approaches can be useful but may need adapting to each circumstance.</w:t>
+      </w:r>
+      <w:r>
+        <w:rPr>
+          <w:rFonts w:ascii="Times New Roman" w:hAnsi="Times New Roman" w:cs="Times New Roman"/>
+          <w:sz w:val="22"/>
+          <w:szCs w:val="22"/>
+        </w:rPr>
+        <w:t xml:space="preserve"> For instance,</w:t>
+      </w:r>
+      <w:r>
+        <w:rPr>
+          <w:rFonts w:ascii="Times New Roman" w:hAnsi="Times New Roman" w:cs="Times New Roman"/>
+          <w:sz w:val="22"/>
+          <w:szCs w:val="22"/>
+        </w:rPr>
+        <w:t xml:space="preserve"> a minimum specific</w:t>
+      </w:r>
+      <w:r>
+        <w:rPr>
+          <w:rFonts w:ascii="Times New Roman" w:hAnsi="Times New Roman" w:cs="Times New Roman"/>
+          <w:sz w:val="22"/>
+          <w:szCs w:val="22"/>
+        </w:rPr>
+        <w:t>ity</w:t>
+      </w:r>
+      <w:r>
+        <w:rPr>
+          <w:rFonts w:ascii="Times New Roman" w:hAnsi="Times New Roman" w:cs="Times New Roman"/>
+          <w:sz w:val="22"/>
+          <w:szCs w:val="22"/>
+        </w:rPr>
+        <w:t xml:space="preserve"> may be required and then</w:t>
+      </w:r>
+      <w:r>
+        <w:rPr>
+          <w:rFonts w:ascii="Times New Roman" w:hAnsi="Times New Roman" w:cs="Times New Roman"/>
+          <w:sz w:val="22"/>
+          <w:szCs w:val="22"/>
+        </w:rPr>
+        <w:t xml:space="preserve"> a probability cutoff may be chosen </w:t>
+      </w:r>
+      <w:r>
+        <w:rPr>
+          <w:rFonts w:ascii="Times New Roman" w:hAnsi="Times New Roman" w:cs="Times New Roman"/>
+          <w:sz w:val="22"/>
+          <w:szCs w:val="22"/>
+        </w:rPr>
+        <w:t xml:space="preserve">from that which maximizes sensitivity. </w:t>
+      </w:r>
+      <w:r>
+        <w:rPr>
+          <w:rFonts w:ascii="Times New Roman" w:hAnsi="Times New Roman" w:cs="Times New Roman"/>
+          <w:sz w:val="22"/>
+          <w:szCs w:val="22"/>
+        </w:rPr>
+        <w:t xml:space="preserve"> </w:t>
+      </w:r>
+    </w:p>
+    <w:p>
+      <w:pPr>
+        <w:spacing w:line="480" w:lineRule="auto"/>
+        <w:rPr>
+          <w:rFonts w:ascii="Times New Roman" w:hAnsi="Times New Roman" w:cs="Times New Roman"/>
+          <w:sz w:val="22"/>
+          <w:szCs w:val="22"/>
+        </w:rPr>
+      </w:pPr>
+    </w:p>
+    <w:p>
+      <w:pPr>
+        <w:rPr>
+          <w:rFonts w:ascii="Times New Roman" w:hAnsi="Times New Roman" w:cs="Times New Roman"/>
+          <w:sz w:val="22"/>
+          <w:szCs w:val="22"/>
+        </w:rPr>
+      </w:pPr>
+      <w:bookmarkStart w:id="6" w:name="_GoBack"/>
+      <w:bookmarkEnd w:id="6"/>
     </w:p>
     <w:p>
       <w:pPr>
@@ -15980,10 +16630,7 @@
         <w:annotationRef/>
       </w:r>
       <w:r>
-        <w:t>L</w:t>
-      </w:r>
-      <w:r>
-        <w:t>et’s discuss where I go – either second or last, depending on the journal.</w:t>
+        <w:t>Let’s discuss where I go – either second or last, depending on the journal.</w:t>
       </w:r>
     </w:p>
   </w:comment>
@@ -16015,7 +16662,15 @@
         <w:annotationRef/>
       </w:r>
       <w:r>
-        <w:t>Need to add Breiman 1984 and a few others here</w:t>
+        <w:t xml:space="preserve">Need to add </w:t>
+      </w:r>
+      <w:proofErr w:type="spellStart"/>
+      <w:r>
+        <w:t>Breiman</w:t>
+      </w:r>
+      <w:proofErr w:type="spellEnd"/>
+      <w:r>
+        <w:t xml:space="preserve"> 1984 and a few others here</w:t>
       </w:r>
     </w:p>
   </w:comment>
@@ -16035,7 +16690,7 @@
       </w:r>
     </w:p>
   </w:comment>
-  <w:comment w:id="5" w:author="Colborn, Kathryn" w:date="2018-03-02T13:20:00Z" w:initials="CK">
+  <w:comment w:id="4" w:author="Colborn, Kathryn" w:date="2018-03-02T13:20:00Z" w:initials="CK">
     <w:p>
       <w:pPr>
         <w:pStyle w:val="CommentText"/>
@@ -16051,7 +16706,7 @@
       </w:r>
     </w:p>
   </w:comment>
-  <w:comment w:id="6" w:author="Alyssa Forber" w:date="2018-03-11T21:08:00Z" w:initials="AF">
+  <w:comment w:id="5" w:author="Alyssa Forber" w:date="2018-03-11T21:08:00Z" w:initials="AF">
     <w:p>
       <w:pPr>
         <w:pStyle w:val="CommentText"/>
@@ -16218,6 +16873,155 @@
     </w:lvl>
   </w:abstractNum>
   <w:abstractNum w:abstractNumId="1">
+    <w:nsid w:val="55AE3599"/>
+    <w:multiLevelType w:val="multilevel"/>
+    <w:tmpl w:val="D3BA1C28"/>
+    <w:lvl w:ilvl="0">
+      <w:start w:val="1"/>
+      <w:numFmt w:val="bullet"/>
+      <w:lvlText w:val=""/>
+      <w:lvlJc w:val="left"/>
+      <w:pPr>
+        <w:tabs>
+          <w:tab w:val="num" w:pos="720"/>
+        </w:tabs>
+        <w:ind w:left="720" w:hanging="360"/>
+      </w:pPr>
+      <w:rPr>
+        <w:rFonts w:ascii="Symbol" w:hAnsi="Symbol" w:hint="default"/>
+        <w:sz w:val="20"/>
+      </w:rPr>
+    </w:lvl>
+    <w:lvl w:ilvl="1" w:tentative="1">
+      <w:start w:val="1"/>
+      <w:numFmt w:val="bullet"/>
+      <w:lvlText w:val="o"/>
+      <w:lvlJc w:val="left"/>
+      <w:pPr>
+        <w:tabs>
+          <w:tab w:val="num" w:pos="1440"/>
+        </w:tabs>
+        <w:ind w:left="1440" w:hanging="360"/>
+      </w:pPr>
+      <w:rPr>
+        <w:rFonts w:ascii="Courier New" w:hAnsi="Courier New" w:hint="default"/>
+        <w:sz w:val="20"/>
+      </w:rPr>
+    </w:lvl>
+    <w:lvl w:ilvl="2" w:tentative="1">
+      <w:start w:val="1"/>
+      <w:numFmt w:val="bullet"/>
+      <w:lvlText w:val=""/>
+      <w:lvlJc w:val="left"/>
+      <w:pPr>
+        <w:tabs>
+          <w:tab w:val="num" w:pos="2160"/>
+        </w:tabs>
+        <w:ind w:left="2160" w:hanging="360"/>
+      </w:pPr>
+      <w:rPr>
+        <w:rFonts w:ascii="Wingdings" w:hAnsi="Wingdings" w:hint="default"/>
+        <w:sz w:val="20"/>
+      </w:rPr>
+    </w:lvl>
+    <w:lvl w:ilvl="3" w:tentative="1">
+      <w:start w:val="1"/>
+      <w:numFmt w:val="bullet"/>
+      <w:lvlText w:val=""/>
+      <w:lvlJc w:val="left"/>
+      <w:pPr>
+        <w:tabs>
+          <w:tab w:val="num" w:pos="2880"/>
+        </w:tabs>
+        <w:ind w:left="2880" w:hanging="360"/>
+      </w:pPr>
+      <w:rPr>
+        <w:rFonts w:ascii="Wingdings" w:hAnsi="Wingdings" w:hint="default"/>
+        <w:sz w:val="20"/>
+      </w:rPr>
+    </w:lvl>
+    <w:lvl w:ilvl="4" w:tentative="1">
+      <w:start w:val="1"/>
+      <w:numFmt w:val="bullet"/>
+      <w:lvlText w:val=""/>
+      <w:lvlJc w:val="left"/>
+      <w:pPr>
+        <w:tabs>
+          <w:tab w:val="num" w:pos="3600"/>
+        </w:tabs>
+        <w:ind w:left="3600" w:hanging="360"/>
+      </w:pPr>
+      <w:rPr>
+        <w:rFonts w:ascii="Wingdings" w:hAnsi="Wingdings" w:hint="default"/>
+        <w:sz w:val="20"/>
+      </w:rPr>
+    </w:lvl>
+    <w:lvl w:ilvl="5" w:tentative="1">
+      <w:start w:val="1"/>
+      <w:numFmt w:val="bullet"/>
+      <w:lvlText w:val=""/>
+      <w:lvlJc w:val="left"/>
+      <w:pPr>
+        <w:tabs>
+          <w:tab w:val="num" w:pos="4320"/>
+        </w:tabs>
+        <w:ind w:left="4320" w:hanging="360"/>
+      </w:pPr>
+      <w:rPr>
+        <w:rFonts w:ascii="Wingdings" w:hAnsi="Wingdings" w:hint="default"/>
+        <w:sz w:val="20"/>
+      </w:rPr>
+    </w:lvl>
+    <w:lvl w:ilvl="6" w:tentative="1">
+      <w:start w:val="1"/>
+      <w:numFmt w:val="bullet"/>
+      <w:lvlText w:val=""/>
+      <w:lvlJc w:val="left"/>
+      <w:pPr>
+        <w:tabs>
+          <w:tab w:val="num" w:pos="5040"/>
+        </w:tabs>
+        <w:ind w:left="5040" w:hanging="360"/>
+      </w:pPr>
+      <w:rPr>
+        <w:rFonts w:ascii="Wingdings" w:hAnsi="Wingdings" w:hint="default"/>
+        <w:sz w:val="20"/>
+      </w:rPr>
+    </w:lvl>
+    <w:lvl w:ilvl="7" w:tentative="1">
+      <w:start w:val="1"/>
+      <w:numFmt w:val="bullet"/>
+      <w:lvlText w:val=""/>
+      <w:lvlJc w:val="left"/>
+      <w:pPr>
+        <w:tabs>
+          <w:tab w:val="num" w:pos="5760"/>
+        </w:tabs>
+        <w:ind w:left="5760" w:hanging="360"/>
+      </w:pPr>
+      <w:rPr>
+        <w:rFonts w:ascii="Wingdings" w:hAnsi="Wingdings" w:hint="default"/>
+        <w:sz w:val="20"/>
+      </w:rPr>
+    </w:lvl>
+    <w:lvl w:ilvl="8" w:tentative="1">
+      <w:start w:val="1"/>
+      <w:numFmt w:val="bullet"/>
+      <w:lvlText w:val=""/>
+      <w:lvlJc w:val="left"/>
+      <w:pPr>
+        <w:tabs>
+          <w:tab w:val="num" w:pos="6480"/>
+        </w:tabs>
+        <w:ind w:left="6480" w:hanging="360"/>
+      </w:pPr>
+      <w:rPr>
+        <w:rFonts w:ascii="Wingdings" w:hAnsi="Wingdings" w:hint="default"/>
+        <w:sz w:val="20"/>
+      </w:rPr>
+    </w:lvl>
+  </w:abstractNum>
+  <w:abstractNum w:abstractNumId="2">
     <w:nsid w:val="63DB18DA"/>
     <w:multiLevelType w:val="hybridMultilevel"/>
     <w:tmpl w:val="FD764502"/>
@@ -16330,10 +17134,13 @@
     </w:lvl>
   </w:abstractNum>
   <w:num w:numId="1">
-    <w:abstractNumId w:val="1"/>
+    <w:abstractNumId w:val="2"/>
   </w:num>
   <w:num w:numId="2">
     <w:abstractNumId w:val="0"/>
+  </w:num>
+  <w:num w:numId="3">
+    <w:abstractNumId w:val="1"/>
   </w:num>
 </w:numbering>
 </file>
@@ -16537,7 +17344,6 @@
   <w:style w:type="character" w:default="1" w:styleId="DefaultParagraphFont">
     <w:name w:val="Default Paragraph Font"/>
     <w:uiPriority w:val="1"/>
-    <w:semiHidden/>
     <w:unhideWhenUsed/>
   </w:style>
   <w:style w:type="table" w:default="1" w:styleId="TableNormal">
@@ -16945,7 +17751,6 @@
   <w:style w:type="character" w:default="1" w:styleId="DefaultParagraphFont">
     <w:name w:val="Default Paragraph Font"/>
     <w:uiPriority w:val="1"/>
-    <w:semiHidden/>
     <w:unhideWhenUsed/>
   </w:style>
   <w:style w:type="table" w:default="1" w:styleId="TableNormal">

</xml_diff>